<commit_message>
Uploading remaining week content
</commit_message>
<xml_diff>
--- a/week10/Lec29.docx
+++ b/week10/Lec29.docx
@@ -143,7 +143,6 @@
       <w:r>
         <w:t xml:space="preserve">Models were trained on large </w:t>
       </w:r>
-      <w:proofErr w:type="spellStart"/>
       <w:r>
         <w:rPr>
           <w:b/>
@@ -151,7 +150,6 @@
         </w:rPr>
         <w:t>unlabeled</w:t>
       </w:r>
-      <w:proofErr w:type="spellEnd"/>
       <w:r>
         <w:t xml:space="preserve"> corpora.</w:t>
       </w:r>
@@ -247,23 +245,7 @@
           <w:b/>
           <w:bCs/>
         </w:rPr>
-        <w:t xml:space="preserve">task-specific </w:t>
-      </w:r>
-      <w:proofErr w:type="spellStart"/>
-      <w:r>
-        <w:rPr>
-          <w:b/>
-          <w:bCs/>
-        </w:rPr>
-        <w:t>labeled</w:t>
-      </w:r>
-      <w:proofErr w:type="spellEnd"/>
-      <w:r>
-        <w:rPr>
-          <w:b/>
-          <w:bCs/>
-        </w:rPr>
-        <w:t xml:space="preserve"> data</w:t>
+        <w:t>task-specific labeled data</w:t>
       </w:r>
       <w:r>
         <w:t>.</w:t>
@@ -353,17 +335,8 @@
           <w:b/>
           <w:bCs/>
         </w:rPr>
-        <w:t xml:space="preserve">improved world knowledge </w:t>
-      </w:r>
-      <w:proofErr w:type="spellStart"/>
-      <w:r>
-        <w:rPr>
-          <w:b/>
-          <w:bCs/>
-        </w:rPr>
-        <w:t>modeling</w:t>
-      </w:r>
-      <w:proofErr w:type="spellEnd"/>
+        <w:t>improved world knowledge modeling</w:t>
+      </w:r>
       <w:r>
         <w:t xml:space="preserve"> beyond traditional pre-trained models.</w:t>
       </w:r>
@@ -404,23 +377,7 @@
           <w:b/>
           <w:bCs/>
         </w:rPr>
-        <w:t xml:space="preserve">some </w:t>
-      </w:r>
-      <w:proofErr w:type="spellStart"/>
-      <w:r>
-        <w:rPr>
-          <w:b/>
-          <w:bCs/>
-        </w:rPr>
-        <w:t>labeled</w:t>
-      </w:r>
-      <w:proofErr w:type="spellEnd"/>
-      <w:r>
-        <w:rPr>
-          <w:b/>
-          <w:bCs/>
-        </w:rPr>
-        <w:t xml:space="preserve"> data</w:t>
+        <w:t>some labeled data</w:t>
       </w:r>
       <w:r>
         <w:t xml:space="preserve"> but remains </w:t>
@@ -471,6 +428,22 @@
           <w:bCs/>
         </w:rPr>
       </w:pPr>
+    </w:p>
+    <w:p>
+      <w:pPr>
+        <w:rPr>
+          <w:b/>
+          <w:bCs/>
+        </w:rPr>
+      </w:pPr>
+      <w:r>
+        <w:rPr>
+          <w:b/>
+          <w:bCs/>
+        </w:rPr>
+        <w:lastRenderedPageBreak/>
+        <w:t>`</w:t>
+      </w:r>
       <w:r>
         <w:rPr>
           <w:b/>
@@ -491,7 +464,6 @@
           <w:b/>
           <w:bCs/>
         </w:rPr>
-        <w:lastRenderedPageBreak/>
         <w:t>In-Context Learning (ICL)</w:t>
       </w:r>
       <w:r>
@@ -993,6 +965,7 @@
           <w:b/>
           <w:bCs/>
         </w:rPr>
+        <w:lastRenderedPageBreak/>
         <w:t>5.2 Sensitivity to Prompts</w:t>
       </w:r>
     </w:p>
@@ -1008,7 +981,6 @@
           <w:b/>
           <w:bCs/>
         </w:rPr>
-        <w:lastRenderedPageBreak/>
         <w:t>LLMs are highly sensitive to small prompt changes</w:t>
       </w:r>
       <w:r>
@@ -2530,21 +2502,12 @@
       <w:r>
         <w:t xml:space="preserve">Techniques like </w:t>
       </w:r>
-      <w:proofErr w:type="spellStart"/>
-      <w:r>
-        <w:rPr>
-          <w:b/>
-          <w:bCs/>
-        </w:rPr>
-        <w:t>LoRA</w:t>
-      </w:r>
-      <w:proofErr w:type="spellEnd"/>
-      <w:r>
-        <w:rPr>
-          <w:b/>
-          <w:bCs/>
-        </w:rPr>
-        <w:t xml:space="preserve"> (Low-Rank Adaptation)</w:t>
+      <w:r>
+        <w:rPr>
+          <w:b/>
+          <w:bCs/>
+        </w:rPr>
+        <w:t>LoRA (Low-Rank Adaptation)</w:t>
       </w:r>
       <w:r>
         <w:t xml:space="preserve"> and </w:t>
@@ -3575,11 +3538,28 @@
           <w:bCs/>
         </w:rPr>
       </w:pPr>
-      <w:r>
-        <w:rPr>
-          <w:b/>
-          <w:bCs/>
-        </w:rPr>
+    </w:p>
+    <w:p>
+      <w:pPr>
+        <w:rPr>
+          <w:b/>
+          <w:bCs/>
+        </w:rPr>
+      </w:pPr>
+    </w:p>
+    <w:p>
+      <w:pPr>
+        <w:rPr>
+          <w:b/>
+          <w:bCs/>
+        </w:rPr>
+      </w:pPr>
+      <w:r>
+        <w:rPr>
+          <w:b/>
+          <w:bCs/>
+        </w:rPr>
+        <w:lastRenderedPageBreak/>
         <w:t>Comparison: Full Fine-Tuning vs. PEFT vs. In-Context Learning</w:t>
       </w:r>
     </w:p>
@@ -3624,7 +3604,6 @@
                 <w:b/>
                 <w:bCs/>
               </w:rPr>
-              <w:lastRenderedPageBreak/>
               <w:t>Feature</w:t>
             </w:r>
           </w:p>
@@ -4277,6 +4256,9 @@
       <w:r>
         <w:t xml:space="preserve"> without prohibitive costs.</w:t>
       </w:r>
+      <w:r>
+        <w:t xml:space="preserve"> </w:t>
+      </w:r>
     </w:p>
     <w:p/>
     <w:p/>
@@ -4297,7 +4279,6 @@
           <w:bCs/>
           <w:u w:val="single"/>
         </w:rPr>
-        <w:lastRenderedPageBreak/>
         <w:t>Detailed Notes on Parameter Efficient Fine-Tuning Techniques in LLMs</w:t>
       </w:r>
     </w:p>
@@ -4608,15 +4589,7 @@
         </w:numPr>
       </w:pPr>
       <w:r>
-        <w:t xml:space="preserve">These soft prompt tokens are inserted into the input and guide the model's </w:t>
-      </w:r>
-      <w:proofErr w:type="spellStart"/>
-      <w:r>
-        <w:t>behavior</w:t>
-      </w:r>
-      <w:proofErr w:type="spellEnd"/>
-      <w:r>
-        <w:t xml:space="preserve"> for specific tasks.</w:t>
+        <w:t>These soft prompt tokens are inserted into the input and guide the model's behavior for specific tasks.</w:t>
       </w:r>
     </w:p>
     <w:p>
@@ -4667,6 +4640,7 @@
           <w:b/>
           <w:bCs/>
         </w:rPr>
+        <w:lastRenderedPageBreak/>
         <w:t>Multitask Serving</w:t>
       </w:r>
       <w:r>
@@ -4680,11 +4654,7 @@
         <w:t>multitask learning</w:t>
       </w:r>
       <w:r>
-        <w:t xml:space="preserve"> with </w:t>
-      </w:r>
-      <w:r>
-        <w:lastRenderedPageBreak/>
-        <w:t>a single LLM model. During inference, different prompts can be selected based on the specific task at hand.</w:t>
+        <w:t xml:space="preserve"> with a single LLM model. During inference, different prompts can be selected based on the specific task at hand.</w:t>
       </w:r>
     </w:p>
     <w:p>
@@ -4924,21 +4894,12 @@
       <w:r>
         <w:t xml:space="preserve"> on unseen tasks, particularly when the domain differs from the training data. For example, when tested on a </w:t>
       </w:r>
-      <w:proofErr w:type="gramStart"/>
-      <w:r>
-        <w:rPr>
-          <w:b/>
-          <w:bCs/>
-        </w:rPr>
-        <w:t>books</w:t>
-      </w:r>
-      <w:proofErr w:type="gramEnd"/>
-      <w:r>
-        <w:rPr>
-          <w:b/>
-          <w:bCs/>
-        </w:rPr>
-        <w:t xml:space="preserve"> dataset</w:t>
+      <w:r>
+        <w:rPr>
+          <w:b/>
+          <w:bCs/>
+        </w:rPr>
+        <w:t>books dataset</w:t>
       </w:r>
       <w:r>
         <w:t xml:space="preserve"> (unseen domain), soft prompting showed an improvement in task performance over full fine-tuning.</w:t>
@@ -4963,6 +4924,7 @@
           <w:b/>
           <w:bCs/>
         </w:rPr>
+        <w:lastRenderedPageBreak/>
         <w:t>3. Prefix Tuning</w:t>
       </w:r>
     </w:p>
@@ -4978,7 +4940,6 @@
           <w:b/>
           <w:bCs/>
         </w:rPr>
-        <w:lastRenderedPageBreak/>
         <w:t>Introduction to Prefix Tuning</w:t>
       </w:r>
       <w:r>
@@ -5588,15 +5549,7 @@
         <w:t>non-linearity</w:t>
       </w:r>
       <w:r>
-        <w:t xml:space="preserve"> (typically </w:t>
-      </w:r>
-      <w:proofErr w:type="spellStart"/>
-      <w:r>
-        <w:t>ReLU</w:t>
-      </w:r>
-      <w:proofErr w:type="spellEnd"/>
-      <w:r>
-        <w:t xml:space="preserve"> activation function).</w:t>
+        <w:t xml:space="preserve"> (typically ReLU activation function).</w:t>
       </w:r>
     </w:p>
     <w:p>
@@ -5773,11 +5726,20 @@
           <w:bCs/>
         </w:rPr>
       </w:pPr>
-      <w:r>
-        <w:rPr>
-          <w:b/>
-          <w:bCs/>
-        </w:rPr>
+    </w:p>
+    <w:p>
+      <w:pPr>
+        <w:rPr>
+          <w:b/>
+          <w:bCs/>
+        </w:rPr>
+      </w:pPr>
+      <w:r>
+        <w:rPr>
+          <w:b/>
+          <w:bCs/>
+        </w:rPr>
+        <w:lastRenderedPageBreak/>
         <w:t>Advantages and Trade-offs</w:t>
       </w:r>
     </w:p>
@@ -5793,7 +5755,6 @@
           <w:b/>
           <w:bCs/>
         </w:rPr>
-        <w:lastRenderedPageBreak/>
         <w:t>Parameter Efficiency:</w:t>
       </w:r>
       <w:r>
@@ -6120,7 +6081,7 @@
     <w:p>
       <w:r>
         <w:pict w14:anchorId="7223D919">
-          <v:rect id="_x0000_i1048" style="width:0;height:1.5pt" o:hralign="center" o:hrstd="t" o:hr="t" fillcolor="#a0a0a0" stroked="f"/>
+          <v:rect id="_x0000_i1039" style="width:0;height:1.5pt" o:hralign="center" o:hrstd="t" o:hr="t" fillcolor="#a0a0a0" stroked="f"/>
         </w:pict>
       </w:r>
     </w:p>
@@ -6237,48 +6198,23 @@
           <w:b/>
           <w:bCs/>
         </w:rPr>
-        <w:t>Detailed Notes on Low-Rank Adaptation (</w:t>
-      </w:r>
-      <w:proofErr w:type="spellStart"/>
-      <w:r>
-        <w:rPr>
-          <w:b/>
-          <w:bCs/>
-        </w:rPr>
-        <w:t>LoRA</w:t>
-      </w:r>
-      <w:proofErr w:type="spellEnd"/>
-      <w:r>
-        <w:rPr>
-          <w:b/>
-          <w:bCs/>
-        </w:rPr>
-        <w:t>) and Intrinsic Dimensionality in LLMs</w:t>
-      </w:r>
-    </w:p>
-    <w:p>
-      <w:pPr>
-        <w:rPr>
-          <w:b/>
-          <w:bCs/>
-        </w:rPr>
-      </w:pPr>
-      <w:r>
-        <w:rPr>
-          <w:b/>
-          <w:bCs/>
-        </w:rPr>
-        <w:t xml:space="preserve">1. Introduction to </w:t>
-      </w:r>
-      <w:proofErr w:type="spellStart"/>
-      <w:r>
-        <w:rPr>
-          <w:b/>
-          <w:bCs/>
-        </w:rPr>
-        <w:t>LoRA</w:t>
-      </w:r>
-      <w:proofErr w:type="spellEnd"/>
+        <w:t>Detailed Notes on Low-Rank Adaptation (LoRA) and Intrinsic Dimensionality in LLMs</w:t>
+      </w:r>
+    </w:p>
+    <w:p>
+      <w:pPr>
+        <w:rPr>
+          <w:b/>
+          <w:bCs/>
+        </w:rPr>
+      </w:pPr>
+      <w:r>
+        <w:rPr>
+          <w:b/>
+          <w:bCs/>
+        </w:rPr>
+        <w:t>1. Introduction to LoRA</w:t>
+      </w:r>
     </w:p>
     <w:p>
       <w:pPr>
@@ -6287,21 +6223,12 @@
           <w:numId w:val="70"/>
         </w:numPr>
       </w:pPr>
-      <w:proofErr w:type="spellStart"/>
-      <w:r>
-        <w:rPr>
-          <w:b/>
-          <w:bCs/>
-        </w:rPr>
-        <w:t>LoRA</w:t>
-      </w:r>
-      <w:proofErr w:type="spellEnd"/>
-      <w:r>
-        <w:rPr>
-          <w:b/>
-          <w:bCs/>
-        </w:rPr>
-        <w:t xml:space="preserve"> (Low-Rank Adaptation)</w:t>
+      <w:r>
+        <w:rPr>
+          <w:b/>
+          <w:bCs/>
+        </w:rPr>
+        <w:t>LoRA (Low-Rank Adaptation)</w:t>
       </w:r>
       <w:r>
         <w:t xml:space="preserve"> is an efficient fine-tuning technique for LLMs.</w:t>
@@ -6326,40 +6253,23 @@
         </w:numPr>
       </w:pPr>
       <w:r>
-        <w:t xml:space="preserve">Implementations of </w:t>
-      </w:r>
-      <w:proofErr w:type="spellStart"/>
-      <w:r>
-        <w:t>LoRA</w:t>
-      </w:r>
-      <w:proofErr w:type="spellEnd"/>
-      <w:r>
-        <w:t xml:space="preserve"> are readily available in Hugging Face libraries, making it easy to apply to various LLMs.</w:t>
-      </w:r>
-    </w:p>
-    <w:p>
-      <w:pPr>
-        <w:rPr>
-          <w:b/>
-          <w:bCs/>
-        </w:rPr>
-      </w:pPr>
-      <w:r>
-        <w:rPr>
-          <w:b/>
-          <w:bCs/>
-        </w:rPr>
-        <w:t xml:space="preserve">2. Background: The Evolution of </w:t>
-      </w:r>
-      <w:proofErr w:type="spellStart"/>
-      <w:r>
-        <w:rPr>
-          <w:b/>
-          <w:bCs/>
-        </w:rPr>
-        <w:t>LoRA</w:t>
-      </w:r>
-      <w:proofErr w:type="spellEnd"/>
+        <w:t>Implementations of LoRA are readily available in Hugging Face libraries, making it easy to apply to various LLMs.</w:t>
+      </w:r>
+    </w:p>
+    <w:p>
+      <w:pPr>
+        <w:rPr>
+          <w:b/>
+          <w:bCs/>
+        </w:rPr>
+      </w:pPr>
+      <w:r>
+        <w:rPr>
+          <w:b/>
+          <w:bCs/>
+        </w:rPr>
+        <w:t>2. Background: The Evolution of LoRA</w:t>
+      </w:r>
     </w:p>
     <w:p>
       <w:pPr>
@@ -6368,13 +6278,8 @@
           <w:numId w:val="71"/>
         </w:numPr>
       </w:pPr>
-      <w:proofErr w:type="spellStart"/>
-      <w:r>
-        <w:t>LoRA’s</w:t>
-      </w:r>
-      <w:proofErr w:type="spellEnd"/>
-      <w:r>
-        <w:t xml:space="preserve"> development was influenced by research on </w:t>
+      <w:r>
+        <w:t xml:space="preserve">LoRA’s development was influenced by research on </w:t>
       </w:r>
       <w:r>
         <w:rPr>
@@ -7082,13 +6987,8 @@
           <w:numId w:val="77"/>
         </w:numPr>
       </w:pPr>
-      <w:proofErr w:type="spellStart"/>
-      <w:r>
-        <w:t>LoRA</w:t>
-      </w:r>
-      <w:proofErr w:type="spellEnd"/>
-      <w:r>
-        <w:t xml:space="preserve"> enables fine-tuning without modifying the entire model, reducing storage and computational needs.</w:t>
+      <w:r>
+        <w:t>LoRA enables fine-tuning without modifying the entire model, reducing storage and computational needs.</w:t>
       </w:r>
     </w:p>
     <w:p>
@@ -7219,15 +7119,7 @@
         <w:t>Adapters</w:t>
       </w:r>
       <w:r>
-        <w:t xml:space="preserve">: Introduce additional layers but require more memory than </w:t>
-      </w:r>
-      <w:proofErr w:type="spellStart"/>
-      <w:r>
-        <w:t>LoRA</w:t>
-      </w:r>
-      <w:proofErr w:type="spellEnd"/>
-      <w:r>
-        <w:t>.</w:t>
+        <w:t>: Introduce additional layers but require more memory than LoRA.</w:t>
       </w:r>
     </w:p>
     <w:p>
@@ -7237,7 +7129,6 @@
           <w:numId w:val="78"/>
         </w:numPr>
       </w:pPr>
-      <w:proofErr w:type="spellStart"/>
       <w:r>
         <w:rPr>
           <w:b/>
@@ -7245,7 +7136,6 @@
         </w:rPr>
         <w:t>LoRA</w:t>
       </w:r>
-      <w:proofErr w:type="spellEnd"/>
       <w:r>
         <w:t>: Reduces fine-tuning overhead by selectively modifying rank-decomposed matrices.</w:t>
       </w:r>
@@ -7272,13 +7162,8 @@
           <w:numId w:val="79"/>
         </w:numPr>
       </w:pPr>
-      <w:proofErr w:type="spellStart"/>
-      <w:r>
-        <w:t>LoRA</w:t>
-      </w:r>
-      <w:proofErr w:type="spellEnd"/>
-      <w:r>
-        <w:t xml:space="preserve"> leverages the concept of </w:t>
+      <w:r>
+        <w:t xml:space="preserve">LoRA leverages the concept of </w:t>
       </w:r>
       <w:r>
         <w:rPr>
@@ -7350,13 +7235,8 @@
           <w:numId w:val="79"/>
         </w:numPr>
       </w:pPr>
-      <w:proofErr w:type="spellStart"/>
-      <w:r>
-        <w:t>LoRA</w:t>
-      </w:r>
-      <w:proofErr w:type="spellEnd"/>
-      <w:r>
-        <w:t xml:space="preserve"> is a </w:t>
+      <w:r>
+        <w:t xml:space="preserve">LoRA is a </w:t>
       </w:r>
       <w:r>
         <w:rPr>
@@ -7372,7 +7252,7 @@
     <w:p>
       <w:r>
         <w:pict w14:anchorId="624D4820">
-          <v:rect id="_x0000_i1056" style="width:0;height:1.5pt" o:hralign="center" o:hrstd="t" o:hr="t" fillcolor="#a0a0a0" stroked="f"/>
+          <v:rect id="_x0000_i1040" style="width:0;height:1.5pt" o:hralign="center" o:hrstd="t" o:hr="t" fillcolor="#a0a0a0" stroked="f"/>
         </w:pict>
       </w:r>
     </w:p>
@@ -7388,15 +7268,7 @@
         <w:t>comprehensive summary</w:t>
       </w:r>
       <w:r>
-        <w:t xml:space="preserve"> of the lecture on </w:t>
-      </w:r>
-      <w:proofErr w:type="spellStart"/>
-      <w:r>
-        <w:t>LoRA</w:t>
-      </w:r>
-      <w:proofErr w:type="spellEnd"/>
-      <w:r>
-        <w:t xml:space="preserve"> and intrinsic dimensionality, covering theoretical foundations, experimental findings, and practical applications.</w:t>
+        <w:t xml:space="preserve"> of the lecture on LoRA and intrinsic dimensionality, covering theoretical foundations, experimental findings, and practical applications.</w:t>
       </w:r>
     </w:p>
     <w:p>
@@ -7447,15 +7319,7 @@
         </w:numPr>
       </w:pPr>
       <w:r>
-        <w:t xml:space="preserve">The </w:t>
-      </w:r>
-      <w:proofErr w:type="spellStart"/>
-      <w:r>
-        <w:t>LoRA</w:t>
-      </w:r>
-      <w:proofErr w:type="spellEnd"/>
-      <w:r>
-        <w:t xml:space="preserve"> (Low-Rank Adaptation) technique is introduced as a way to reduce this parameter space while maintaining efficiency.</w:t>
+        <w:t>The LoRA (Low-Rank Adaptation) technique is introduced as a way to reduce this parameter space while maintaining efficiency.</w:t>
       </w:r>
     </w:p>
     <w:p>
@@ -7573,26 +7437,12 @@
           <w:b/>
           <w:bCs/>
         </w:rPr>
-        <w:t xml:space="preserve">Contributions of </w:t>
-      </w:r>
-      <w:proofErr w:type="spellStart"/>
-      <w:r>
-        <w:rPr>
-          <w:b/>
-          <w:bCs/>
-        </w:rPr>
-        <w:t>LoRA</w:t>
-      </w:r>
-      <w:proofErr w:type="spellEnd"/>
-    </w:p>
-    <w:p>
-      <w:proofErr w:type="spellStart"/>
-      <w:r>
-        <w:t>LoRA</w:t>
-      </w:r>
-      <w:proofErr w:type="spellEnd"/>
-      <w:r>
-        <w:t xml:space="preserve"> introduced two main contributions:</w:t>
+        <w:t>Contributions of LoRA</w:t>
+      </w:r>
+    </w:p>
+    <w:p>
+      <w:r>
+        <w:t>LoRA introduced two main contributions:</w:t>
       </w:r>
     </w:p>
     <w:p>
@@ -7617,13 +7467,8 @@
           <w:numId w:val="82"/>
         </w:numPr>
       </w:pPr>
-      <w:proofErr w:type="spellStart"/>
-      <w:r>
-        <w:t>LoRA</w:t>
-      </w:r>
-      <w:proofErr w:type="spellEnd"/>
-      <w:r>
-        <w:t xml:space="preserve"> focuses only on modifying a subset of weights within the Transformer architecture.</w:t>
+      <w:r>
+        <w:t>LoRA focuses only on modifying a subset of weights within the Transformer architecture.</w:t>
       </w:r>
     </w:p>
     <w:p>
@@ -7691,15 +7536,7 @@
         </w:numPr>
       </w:pPr>
       <w:r>
-        <w:t xml:space="preserve">Instead of updating full weight matrices, </w:t>
-      </w:r>
-      <w:proofErr w:type="spellStart"/>
-      <w:r>
-        <w:t>LoRA</w:t>
-      </w:r>
-      <w:proofErr w:type="spellEnd"/>
-      <w:r>
-        <w:t xml:space="preserve"> factorizes weight updates into two smaller matrices:</w:t>
+        <w:t>Instead of updating full weight matrices, LoRA factorizes weight updates into two smaller matrices:</w:t>
       </w:r>
     </w:p>
     <w:p>
@@ -7816,7 +7653,6 @@
           <w:numId w:val="83"/>
         </w:numPr>
       </w:pPr>
-      <w:proofErr w:type="spellStart"/>
       <w:r>
         <w:rPr>
           <w:b/>
@@ -7824,7 +7660,6 @@
         </w:rPr>
         <w:t>BitFit</w:t>
       </w:r>
-      <w:proofErr w:type="spellEnd"/>
       <w:r>
         <w:t>: Updates only the biases in the model.</w:t>
       </w:r>
@@ -7862,15 +7697,7 @@
         <w:t>Prefix Tuning (Pre-Layer)</w:t>
       </w:r>
       <w:r>
-        <w:t xml:space="preserve">: Introduces additional </w:t>
-      </w:r>
-      <w:proofErr w:type="spellStart"/>
-      <w:r>
-        <w:t>tunable</w:t>
-      </w:r>
-      <w:proofErr w:type="spellEnd"/>
-      <w:r>
-        <w:t xml:space="preserve"> layers in early stages.</w:t>
+        <w:t>: Introduces additional tunable layers in early stages.</w:t>
       </w:r>
     </w:p>
     <w:p>
@@ -7898,7 +7725,6 @@
           <w:numId w:val="83"/>
         </w:numPr>
       </w:pPr>
-      <w:proofErr w:type="spellStart"/>
       <w:r>
         <w:rPr>
           <w:b/>
@@ -7906,7 +7732,6 @@
         </w:rPr>
         <w:t>LoRA</w:t>
       </w:r>
-      <w:proofErr w:type="spellEnd"/>
       <w:r>
         <w:t>: Provides competitive performance with minimal trainable parameters.</w:t>
       </w:r>
@@ -7915,32 +7740,15 @@
       <w:r>
         <w:t xml:space="preserve">For complex tasks like </w:t>
       </w:r>
-      <w:proofErr w:type="spellStart"/>
-      <w:r>
-        <w:rPr>
-          <w:b/>
-          <w:bCs/>
-        </w:rPr>
-        <w:t>WikiSQL</w:t>
-      </w:r>
-      <w:proofErr w:type="spellEnd"/>
-      <w:r>
-        <w:rPr>
-          <w:b/>
-          <w:bCs/>
-        </w:rPr>
-        <w:t xml:space="preserve"> (NL-to-SQL), NLI (Natural Language Inference), and Summarization</w:t>
-      </w:r>
-      <w:r>
-        <w:t xml:space="preserve">, </w:t>
-      </w:r>
-      <w:proofErr w:type="spellStart"/>
-      <w:r>
-        <w:t>LoRA</w:t>
-      </w:r>
-      <w:proofErr w:type="spellEnd"/>
-      <w:r>
-        <w:t xml:space="preserve"> achieved </w:t>
+      <w:r>
+        <w:rPr>
+          <w:b/>
+          <w:bCs/>
+        </w:rPr>
+        <w:t>WikiSQL (NL-to-SQL), NLI (Natural Language Inference), and Summarization</w:t>
+      </w:r>
+      <w:r>
+        <w:t xml:space="preserve">, LoRA achieved </w:t>
       </w:r>
       <w:r>
         <w:rPr>
@@ -7965,29 +7773,12 @@
           <w:b/>
           <w:bCs/>
         </w:rPr>
-        <w:t xml:space="preserve">Ablation Studies on </w:t>
-      </w:r>
-      <w:proofErr w:type="spellStart"/>
-      <w:r>
-        <w:rPr>
-          <w:b/>
-          <w:bCs/>
-        </w:rPr>
-        <w:t>LoRA</w:t>
-      </w:r>
-      <w:proofErr w:type="spellEnd"/>
-    </w:p>
-    <w:p>
-      <w:r>
-        <w:t xml:space="preserve">To validate </w:t>
-      </w:r>
-      <w:proofErr w:type="spellStart"/>
-      <w:r>
-        <w:t>LoRA’s</w:t>
-      </w:r>
-      <w:proofErr w:type="spellEnd"/>
-      <w:r>
-        <w:t xml:space="preserve"> efficiency, ablation studies were conducted:</w:t>
+        <w:t>Ablation Studies on LoRA</w:t>
+      </w:r>
+    </w:p>
+    <w:p>
+      <w:r>
+        <w:t>To validate LoRA’s efficiency, ablation studies were conducted:</w:t>
       </w:r>
     </w:p>
     <w:p>
@@ -8082,21 +7873,12 @@
           <w:bCs/>
         </w:rPr>
       </w:pPr>
-      <w:proofErr w:type="spellStart"/>
-      <w:r>
-        <w:rPr>
-          <w:b/>
-          <w:bCs/>
-        </w:rPr>
-        <w:t>LoRA</w:t>
-      </w:r>
-      <w:proofErr w:type="spellEnd"/>
-      <w:r>
-        <w:rPr>
-          <w:b/>
-          <w:bCs/>
-        </w:rPr>
-        <w:t xml:space="preserve"> Configuration for Fine-Tuning</w:t>
+      <w:r>
+        <w:rPr>
+          <w:b/>
+          <w:bCs/>
+        </w:rPr>
+        <w:t>LoRA Configuration for Fine-Tuning</w:t>
       </w:r>
     </w:p>
     <w:p>
@@ -8106,13 +7888,8 @@
           <w:numId w:val="85"/>
         </w:numPr>
       </w:pPr>
-      <w:proofErr w:type="spellStart"/>
-      <w:r>
-        <w:t>LoRA</w:t>
-      </w:r>
-      <w:proofErr w:type="spellEnd"/>
-      <w:r>
-        <w:t xml:space="preserve"> allows flexibility in choosing:</w:t>
+      <w:r>
+        <w:t>LoRA allows flexibility in choosing:</w:t>
       </w:r>
     </w:p>
     <w:p>
@@ -8213,17 +7990,8 @@
           <w:b/>
           <w:bCs/>
         </w:rPr>
-        <w:t xml:space="preserve">Intrinsic Dimensionality and Rank in </w:t>
-      </w:r>
-      <w:proofErr w:type="spellStart"/>
-      <w:r>
-        <w:rPr>
-          <w:b/>
-          <w:bCs/>
-        </w:rPr>
-        <w:t>LoRA</w:t>
-      </w:r>
-      <w:proofErr w:type="spellEnd"/>
+        <w:t>Intrinsic Dimensionality and Rank in LoRA</w:t>
+      </w:r>
     </w:p>
     <w:p>
       <w:pPr>
@@ -8351,29 +8119,12 @@
           <w:b/>
           <w:bCs/>
         </w:rPr>
-        <w:t xml:space="preserve">Variations and Extensions of </w:t>
-      </w:r>
-      <w:proofErr w:type="spellStart"/>
-      <w:r>
-        <w:rPr>
-          <w:b/>
-          <w:bCs/>
-        </w:rPr>
-        <w:t>LoRA</w:t>
-      </w:r>
-      <w:proofErr w:type="spellEnd"/>
-    </w:p>
-    <w:p>
-      <w:r>
-        <w:t xml:space="preserve">Due to </w:t>
-      </w:r>
-      <w:proofErr w:type="spellStart"/>
-      <w:r>
-        <w:t>LoRA’s</w:t>
-      </w:r>
-      <w:proofErr w:type="spellEnd"/>
-      <w:r>
-        <w:t xml:space="preserve"> success, several variants have been introduced:</w:t>
+        <w:t>Variations and Extensions of LoRA</w:t>
+      </w:r>
+    </w:p>
+    <w:p>
+      <w:r>
+        <w:t>Due to LoRA’s success, several variants have been introduced:</w:t>
       </w:r>
     </w:p>
     <w:p>
@@ -8383,7 +8134,6 @@
           <w:numId w:val="87"/>
         </w:numPr>
       </w:pPr>
-      <w:proofErr w:type="spellStart"/>
       <w:r>
         <w:rPr>
           <w:b/>
@@ -8391,7 +8141,6 @@
         </w:rPr>
         <w:t>QLoRA</w:t>
       </w:r>
-      <w:proofErr w:type="spellEnd"/>
     </w:p>
     <w:p>
       <w:pPr>
@@ -8401,15 +8150,7 @@
         </w:numPr>
       </w:pPr>
       <w:r>
-        <w:t xml:space="preserve">Quantized version of </w:t>
-      </w:r>
-      <w:proofErr w:type="spellStart"/>
-      <w:r>
-        <w:t>LoRA</w:t>
-      </w:r>
-      <w:proofErr w:type="spellEnd"/>
-      <w:r>
-        <w:t xml:space="preserve"> to </w:t>
+        <w:t xml:space="preserve">Quantized version of LoRA to </w:t>
       </w:r>
       <w:r>
         <w:rPr>
@@ -8429,7 +8170,6 @@
           <w:numId w:val="87"/>
         </w:numPr>
       </w:pPr>
-      <w:proofErr w:type="spellStart"/>
       <w:r>
         <w:rPr>
           <w:b/>
@@ -8437,7 +8177,6 @@
         </w:rPr>
         <w:t>LongLoRA</w:t>
       </w:r>
-      <w:proofErr w:type="spellEnd"/>
     </w:p>
     <w:p>
       <w:pPr>
@@ -8467,21 +8206,12 @@
           <w:numId w:val="87"/>
         </w:numPr>
       </w:pPr>
-      <w:proofErr w:type="spellStart"/>
-      <w:r>
-        <w:rPr>
-          <w:b/>
-          <w:bCs/>
-        </w:rPr>
-        <w:t>LoRA</w:t>
-      </w:r>
-      <w:proofErr w:type="spellEnd"/>
-      <w:r>
-        <w:rPr>
-          <w:b/>
-          <w:bCs/>
-        </w:rPr>
-        <w:t>+</w:t>
+      <w:r>
+        <w:rPr>
+          <w:b/>
+          <w:bCs/>
+        </w:rPr>
+        <w:t>LoRA+</w:t>
       </w:r>
     </w:p>
     <w:p>
@@ -8517,23 +8247,7 @@
           <w:b/>
           <w:bCs/>
         </w:rPr>
-        <w:t xml:space="preserve">DORA (Dynamic </w:t>
-      </w:r>
-      <w:proofErr w:type="spellStart"/>
-      <w:r>
-        <w:rPr>
-          <w:b/>
-          <w:bCs/>
-        </w:rPr>
-        <w:t>LoRA</w:t>
-      </w:r>
-      <w:proofErr w:type="spellEnd"/>
-      <w:r>
-        <w:rPr>
-          <w:b/>
-          <w:bCs/>
-        </w:rPr>
-        <w:t>)</w:t>
+        <w:t>DORA (Dynamic LoRA)</w:t>
       </w:r>
     </w:p>
     <w:p>
@@ -8569,17 +8283,8 @@
           <w:b/>
           <w:bCs/>
         </w:rPr>
-        <w:t xml:space="preserve">Training Stability in </w:t>
-      </w:r>
-      <w:proofErr w:type="spellStart"/>
-      <w:r>
-        <w:rPr>
-          <w:b/>
-          <w:bCs/>
-        </w:rPr>
-        <w:t>LoRA</w:t>
-      </w:r>
-      <w:proofErr w:type="spellEnd"/>
+        <w:t>Training Stability in LoRA</w:t>
+      </w:r>
     </w:p>
     <w:p>
       <w:r>
@@ -8619,15 +8324,7 @@
         <w:t>zero</w:t>
       </w:r>
       <w:r>
-        <w:t xml:space="preserve"> to maintain the original model </w:t>
-      </w:r>
-      <w:proofErr w:type="spellStart"/>
-      <w:r>
-        <w:t>behavior</w:t>
-      </w:r>
-      <w:proofErr w:type="spellEnd"/>
-      <w:r>
-        <w:t xml:space="preserve"> in early training steps.</w:t>
+        <w:t xml:space="preserve"> to maintain the original model behavior in early training steps.</w:t>
       </w:r>
     </w:p>
     <w:p>
@@ -8711,17 +8408,8 @@
           <w:bCs/>
         </w:rPr>
         <w:lastRenderedPageBreak/>
-        <w:t xml:space="preserve">Non-Linearity in </w:t>
-      </w:r>
-      <w:proofErr w:type="spellStart"/>
-      <w:r>
-        <w:rPr>
-          <w:b/>
-          <w:bCs/>
-        </w:rPr>
-        <w:t>LoRA</w:t>
-      </w:r>
-      <w:proofErr w:type="spellEnd"/>
+        <w:t>Non-Linearity in LoRA</w:t>
+      </w:r>
     </w:p>
     <w:p>
       <w:pPr>
@@ -8730,13 +8418,8 @@
           <w:numId w:val="89"/>
         </w:numPr>
       </w:pPr>
-      <w:proofErr w:type="spellStart"/>
-      <w:r>
-        <w:t>LoRA</w:t>
-      </w:r>
-      <w:proofErr w:type="spellEnd"/>
-      <w:r>
-        <w:t xml:space="preserve"> does not apply non-linearity to weight updates because:</w:t>
+      <w:r>
+        <w:t>LoRA does not apply non-linearity to weight updates because:</w:t>
       </w:r>
     </w:p>
     <w:p>
@@ -8789,15 +8472,7 @@
         </w:numPr>
       </w:pPr>
       <w:r>
-        <w:t xml:space="preserve">This allows for easy fusion of </w:t>
-      </w:r>
-      <w:proofErr w:type="spellStart"/>
-      <w:r>
-        <w:t>LoRA</w:t>
-      </w:r>
-      <w:proofErr w:type="spellEnd"/>
-      <w:r>
-        <w:t xml:space="preserve"> weights with the base model after fine-tuning.</w:t>
+        <w:t>This allows for easy fusion of LoRA weights with the base model after fine-tuning.</w:t>
       </w:r>
     </w:p>
     <w:p>
@@ -8823,15 +8498,7 @@
         </w:numPr>
       </w:pPr>
       <w:r>
-        <w:t xml:space="preserve">Unlike prompt tuning, </w:t>
-      </w:r>
-      <w:proofErr w:type="spellStart"/>
-      <w:r>
-        <w:t>LoRA</w:t>
-      </w:r>
-      <w:proofErr w:type="spellEnd"/>
-      <w:r>
-        <w:t xml:space="preserve"> updates are not easily swappable because they modify internal weights.</w:t>
+        <w:t>Unlike prompt tuning, LoRA updates are not easily swappable because they modify internal weights.</w:t>
       </w:r>
     </w:p>
     <w:p>
@@ -8852,15 +8519,7 @@
         <w:t>hot swapping</w:t>
       </w:r>
       <w:r>
-        <w:t xml:space="preserve"> for </w:t>
-      </w:r>
-      <w:proofErr w:type="spellStart"/>
-      <w:r>
-        <w:t>LoRA</w:t>
-      </w:r>
-      <w:proofErr w:type="spellEnd"/>
-      <w:r>
-        <w:t>:</w:t>
+        <w:t xml:space="preserve"> for LoRA:</w:t>
       </w:r>
     </w:p>
     <w:p>
@@ -8871,15 +8530,7 @@
         </w:numPr>
       </w:pPr>
       <w:r>
-        <w:t xml:space="preserve">This would allow switching between different </w:t>
-      </w:r>
-      <w:proofErr w:type="spellStart"/>
-      <w:r>
-        <w:t>LoRA</w:t>
-      </w:r>
-      <w:proofErr w:type="spellEnd"/>
-      <w:r>
-        <w:t xml:space="preserve">-trained models </w:t>
+        <w:t xml:space="preserve">This would allow switching between different LoRA-trained models </w:t>
       </w:r>
       <w:r>
         <w:rPr>
@@ -8938,7 +8589,6 @@
       <w:r>
         <w:t xml:space="preserve">Introduced </w:t>
       </w:r>
-      <w:proofErr w:type="spellStart"/>
       <w:r>
         <w:rPr>
           <w:b/>
@@ -8946,7 +8596,6 @@
         </w:rPr>
         <w:t>LoRA</w:t>
       </w:r>
-      <w:proofErr w:type="spellEnd"/>
       <w:r>
         <w:t xml:space="preserve"> and its contributions:</w:t>
       </w:r>
@@ -8981,15 +8630,7 @@
         </w:numPr>
       </w:pPr>
       <w:r>
-        <w:t xml:space="preserve">Compared </w:t>
-      </w:r>
-      <w:proofErr w:type="spellStart"/>
-      <w:r>
-        <w:t>LoRA</w:t>
-      </w:r>
-      <w:proofErr w:type="spellEnd"/>
-      <w:r>
-        <w:t xml:space="preserve"> with other fine-tuning techniques.</w:t>
+        <w:t>Compared LoRA with other fine-tuning techniques.</w:t>
       </w:r>
     </w:p>
     <w:p>
@@ -9011,63 +8652,14 @@
         </w:numPr>
       </w:pPr>
       <w:r>
-        <w:t xml:space="preserve">Highlighted </w:t>
-      </w:r>
-      <w:proofErr w:type="spellStart"/>
-      <w:r>
-        <w:t>LoRA</w:t>
-      </w:r>
-      <w:proofErr w:type="spellEnd"/>
-      <w:r>
-        <w:t xml:space="preserve"> variants like </w:t>
-      </w:r>
-      <w:proofErr w:type="spellStart"/>
-      <w:r>
-        <w:rPr>
-          <w:b/>
-          <w:bCs/>
-        </w:rPr>
-        <w:t>QLoRA</w:t>
-      </w:r>
-      <w:proofErr w:type="spellEnd"/>
-      <w:r>
-        <w:rPr>
-          <w:b/>
-          <w:bCs/>
-        </w:rPr>
-        <w:t xml:space="preserve">, </w:t>
-      </w:r>
-      <w:proofErr w:type="spellStart"/>
-      <w:r>
-        <w:rPr>
-          <w:b/>
-          <w:bCs/>
-        </w:rPr>
-        <w:t>LongLoRA</w:t>
-      </w:r>
-      <w:proofErr w:type="spellEnd"/>
-      <w:r>
-        <w:rPr>
-          <w:b/>
-          <w:bCs/>
-        </w:rPr>
-        <w:t xml:space="preserve">, </w:t>
-      </w:r>
-      <w:proofErr w:type="spellStart"/>
-      <w:r>
-        <w:rPr>
-          <w:b/>
-          <w:bCs/>
-        </w:rPr>
-        <w:t>LoRA</w:t>
-      </w:r>
-      <w:proofErr w:type="spellEnd"/>
-      <w:r>
-        <w:rPr>
-          <w:b/>
-          <w:bCs/>
-        </w:rPr>
-        <w:t>+, and DORA</w:t>
+        <w:t xml:space="preserve">Highlighted LoRA variants like </w:t>
+      </w:r>
+      <w:r>
+        <w:rPr>
+          <w:b/>
+          <w:bCs/>
+        </w:rPr>
+        <w:t>QLoRA, LongLoRA, LoRA+, and DORA</w:t>
       </w:r>
       <w:r>
         <w:t>.</w:t>
@@ -9099,17 +8691,8 @@
           <w:b/>
           <w:bCs/>
         </w:rPr>
-        <w:t xml:space="preserve">enable hot swapping for </w:t>
-      </w:r>
-      <w:proofErr w:type="spellStart"/>
-      <w:r>
-        <w:rPr>
-          <w:b/>
-          <w:bCs/>
-        </w:rPr>
-        <w:t>LoRA</w:t>
-      </w:r>
-      <w:proofErr w:type="spellEnd"/>
+        <w:t>enable hot swapping for LoRA</w:t>
+      </w:r>
       <w:r>
         <w:t>.</w:t>
       </w:r>
@@ -9136,21 +8719,12 @@
           <w:numId w:val="92"/>
         </w:numPr>
       </w:pPr>
-      <w:proofErr w:type="spellStart"/>
-      <w:r>
-        <w:rPr>
-          <w:b/>
-          <w:bCs/>
-        </w:rPr>
-        <w:t>LoRA</w:t>
-      </w:r>
-      <w:proofErr w:type="spellEnd"/>
-      <w:r>
-        <w:rPr>
-          <w:b/>
-          <w:bCs/>
-        </w:rPr>
-        <w:t xml:space="preserve"> achieves near full fine-tuning accuracy with only a small fraction of trainable parameters</w:t>
+      <w:r>
+        <w:rPr>
+          <w:b/>
+          <w:bCs/>
+        </w:rPr>
+        <w:t>LoRA achieves near full fine-tuning accuracy with only a small fraction of trainable parameters</w:t>
       </w:r>
       <w:r>
         <w:t>.</w:t>
@@ -9205,55 +8779,7 @@
           <w:bCs/>
         </w:rPr>
         <w:lastRenderedPageBreak/>
-        <w:t xml:space="preserve">Variants like </w:t>
-      </w:r>
-      <w:proofErr w:type="spellStart"/>
-      <w:r>
-        <w:rPr>
-          <w:b/>
-          <w:bCs/>
-        </w:rPr>
-        <w:t>QLoRA</w:t>
-      </w:r>
-      <w:proofErr w:type="spellEnd"/>
-      <w:r>
-        <w:rPr>
-          <w:b/>
-          <w:bCs/>
-        </w:rPr>
-        <w:t xml:space="preserve">, </w:t>
-      </w:r>
-      <w:proofErr w:type="spellStart"/>
-      <w:r>
-        <w:rPr>
-          <w:b/>
-          <w:bCs/>
-        </w:rPr>
-        <w:t>LongLoRA</w:t>
-      </w:r>
-      <w:proofErr w:type="spellEnd"/>
-      <w:r>
-        <w:rPr>
-          <w:b/>
-          <w:bCs/>
-        </w:rPr>
-        <w:t xml:space="preserve">, and DORA further optimize </w:t>
-      </w:r>
-      <w:proofErr w:type="spellStart"/>
-      <w:r>
-        <w:rPr>
-          <w:b/>
-          <w:bCs/>
-        </w:rPr>
-        <w:t>LoRA</w:t>
-      </w:r>
-      <w:proofErr w:type="spellEnd"/>
-      <w:r>
-        <w:rPr>
-          <w:b/>
-          <w:bCs/>
-        </w:rPr>
-        <w:t xml:space="preserve"> for different use cases</w:t>
+        <w:t>Variants like QLoRA, LongLoRA, and DORA further optimize LoRA for different use cases</w:t>
       </w:r>
       <w:r>
         <w:t>.</w:t>
@@ -9266,21 +8792,12 @@
           <w:numId w:val="92"/>
         </w:numPr>
       </w:pPr>
-      <w:proofErr w:type="spellStart"/>
-      <w:r>
-        <w:rPr>
-          <w:b/>
-          <w:bCs/>
-        </w:rPr>
-        <w:t>LoRA’s</w:t>
-      </w:r>
-      <w:proofErr w:type="spellEnd"/>
-      <w:r>
-        <w:rPr>
-          <w:b/>
-          <w:bCs/>
-        </w:rPr>
-        <w:t xml:space="preserve"> initialization strategy ensures stable and efficient fine-tuning</w:t>
+      <w:r>
+        <w:rPr>
+          <w:b/>
+          <w:bCs/>
+        </w:rPr>
+        <w:t>LoRA’s initialization strategy ensures stable and efficient fine-tuning</w:t>
       </w:r>
       <w:r>
         <w:t>.</w:t>
@@ -9288,15 +8805,7 @@
     </w:p>
     <w:p>
       <w:r>
-        <w:t xml:space="preserve">This lecture provided an in-depth understanding of </w:t>
-      </w:r>
-      <w:proofErr w:type="spellStart"/>
-      <w:r>
-        <w:t>LoRA</w:t>
-      </w:r>
-      <w:proofErr w:type="spellEnd"/>
-      <w:r>
-        <w:t xml:space="preserve"> and its impact on fine-tuning large language models efficiently.</w:t>
+        <w:t>This lecture provided an in-depth understanding of LoRA and its impact on fine-tuning large language models efficiently.</w:t>
       </w:r>
     </w:p>
     <w:p/>
@@ -9328,23 +8837,13 @@
     <w:p/>
     <w:p/>
     <w:p>
-      <w:proofErr w:type="spellStart"/>
       <w:r>
         <w:rPr>
           <w:b/>
           <w:bCs/>
           <w:u w:val="single"/>
         </w:rPr>
-        <w:t>KeyWords</w:t>
-      </w:r>
-      <w:proofErr w:type="spellEnd"/>
-      <w:r>
-        <w:rPr>
-          <w:b/>
-          <w:bCs/>
-          <w:u w:val="single"/>
-        </w:rPr>
-        <w:t>:</w:t>
+        <w:t>KeyWords:</w:t>
       </w:r>
       <w:r>
         <w:br/>
@@ -9416,15 +8915,7 @@
         <w:t>Fine-Tuning</w:t>
       </w:r>
       <w:r>
-        <w:t xml:space="preserve"> – Adjusting the pre-trained model using </w:t>
-      </w:r>
-      <w:proofErr w:type="spellStart"/>
-      <w:r>
-        <w:t>labeled</w:t>
-      </w:r>
-      <w:proofErr w:type="spellEnd"/>
-      <w:r>
-        <w:t>, task-specific data for better performance.</w:t>
+        <w:t xml:space="preserve"> – Adjusting the pre-trained model using labeled, task-specific data for better performance.</w:t>
       </w:r>
     </w:p>
     <w:p>
@@ -9493,15 +8984,7 @@
         <w:t>Instruction Alignment</w:t>
       </w:r>
       <w:r>
-        <w:t xml:space="preserve"> – Adjusting LLMs with </w:t>
-      </w:r>
-      <w:proofErr w:type="spellStart"/>
-      <w:r>
-        <w:t>labeled</w:t>
-      </w:r>
-      <w:proofErr w:type="spellEnd"/>
-      <w:r>
-        <w:t xml:space="preserve"> examples to improve their ability to follow instructions.</w:t>
+        <w:t xml:space="preserve"> – Adjusting LLMs with labeled examples to improve their ability to follow instructions.</w:t>
       </w:r>
     </w:p>
     <w:p>
@@ -9537,15 +9020,7 @@
         <w:t>Alignment Phase</w:t>
       </w:r>
       <w:r>
-        <w:t xml:space="preserve"> – The step where an LLM is refined using human feedback and </w:t>
-      </w:r>
-      <w:proofErr w:type="spellStart"/>
-      <w:r>
-        <w:t>labeled</w:t>
-      </w:r>
-      <w:proofErr w:type="spellEnd"/>
-      <w:r>
-        <w:t xml:space="preserve"> instructions.</w:t>
+        <w:t xml:space="preserve"> – The step where an LLM is refined using human feedback and labeled instructions.</w:t>
       </w:r>
     </w:p>
     <w:p>
@@ -9578,15 +9053,7 @@
         <w:t>In-Context Learning (ICL)</w:t>
       </w:r>
       <w:r>
-        <w:t xml:space="preserve"> – Providing instructions and examples in the input prompt to guide LLM </w:t>
-      </w:r>
-      <w:proofErr w:type="spellStart"/>
-      <w:r>
-        <w:t>behavior</w:t>
-      </w:r>
-      <w:proofErr w:type="spellEnd"/>
-      <w:r>
-        <w:t xml:space="preserve"> without updating its parameters.</w:t>
+        <w:t xml:space="preserve"> – Providing instructions and examples in the input prompt to guide LLM behavior without updating its parameters.</w:t>
       </w:r>
     </w:p>
     <w:p>
@@ -9622,23 +9089,7 @@
         <w:t>Few-Shot Learning</w:t>
       </w:r>
       <w:r>
-        <w:t xml:space="preserve"> – Providing a few </w:t>
-      </w:r>
-      <w:proofErr w:type="gramStart"/>
-      <w:r>
-        <w:t>example</w:t>
-      </w:r>
-      <w:proofErr w:type="gramEnd"/>
-      <w:r>
-        <w:t xml:space="preserve"> input-output pairs in the prompt to guide LLM </w:t>
-      </w:r>
-      <w:proofErr w:type="spellStart"/>
-      <w:r>
-        <w:t>behavior</w:t>
-      </w:r>
-      <w:proofErr w:type="spellEnd"/>
-      <w:r>
-        <w:t>.</w:t>
+        <w:t xml:space="preserve"> – Providing a few example input-output pairs in the prompt to guide LLM behavior.</w:t>
       </w:r>
     </w:p>
     <w:p>
@@ -9795,15 +9246,7 @@
         <w:t>Knowledge Assumptions</w:t>
       </w:r>
       <w:r>
-        <w:t xml:space="preserve"> – LLMs make implicit assumptions based on training data, sometimes leading to unexpected </w:t>
-      </w:r>
-      <w:proofErr w:type="spellStart"/>
-      <w:r>
-        <w:t>behaviors</w:t>
-      </w:r>
-      <w:proofErr w:type="spellEnd"/>
-      <w:r>
-        <w:t>.</w:t>
+        <w:t xml:space="preserve"> – LLMs make implicit assumptions based on training data, sometimes leading to unexpected behaviors.</w:t>
       </w:r>
     </w:p>
     <w:p>
@@ -10434,7 +9877,7 @@
     <w:p>
       <w:r>
         <w:pict w14:anchorId="7B17BB04">
-          <v:rect id="_x0000_i1039" style="width:0;height:1.5pt" o:hralign="center" o:hrstd="t" o:hr="t" fillcolor="#a0a0a0" stroked="f"/>
+          <v:rect id="_x0000_i1041" style="width:0;height:1.5pt" o:hralign="center" o:hrstd="t" o:hr="t" fillcolor="#a0a0a0" stroked="f"/>
         </w:pict>
       </w:r>
     </w:p>
@@ -10486,23 +9929,7 @@
         <w:t>Few-Shot Learning:</w:t>
       </w:r>
       <w:r>
-        <w:t xml:space="preserve"> Providing a few </w:t>
-      </w:r>
-      <w:proofErr w:type="spellStart"/>
-      <w:r>
-        <w:t>labeled</w:t>
-      </w:r>
-      <w:proofErr w:type="spellEnd"/>
-      <w:r>
-        <w:t xml:space="preserve"> examples in the prompt to guide model </w:t>
-      </w:r>
-      <w:proofErr w:type="spellStart"/>
-      <w:r>
-        <w:t>behavior</w:t>
-      </w:r>
-      <w:proofErr w:type="spellEnd"/>
-      <w:r>
-        <w:t>.</w:t>
+        <w:t xml:space="preserve"> Providing a few labeled examples in the prompt to guide model behavior.</w:t>
       </w:r>
     </w:p>
     <w:p>
@@ -10545,7 +9972,7 @@
       <w:r>
         <w:lastRenderedPageBreak/>
         <w:pict w14:anchorId="586E86B5">
-          <v:rect id="_x0000_i1040" style="width:0;height:1.5pt" o:hralign="center" o:hrstd="t" o:hr="t" fillcolor="#a0a0a0" stroked="f"/>
+          <v:rect id="_x0000_i1042" style="width:0;height:1.5pt" o:hralign="center" o:hrstd="t" o:hr="t" fillcolor="#a0a0a0" stroked="f"/>
         </w:pict>
       </w:r>
     </w:p>
@@ -10648,23 +10075,7 @@
           <w:b/>
           <w:bCs/>
         </w:rPr>
-        <w:t>Low-Rank Adaptation (</w:t>
-      </w:r>
-      <w:proofErr w:type="spellStart"/>
-      <w:r>
-        <w:rPr>
-          <w:b/>
-          <w:bCs/>
-        </w:rPr>
-        <w:t>LoRA</w:t>
-      </w:r>
-      <w:proofErr w:type="spellEnd"/>
-      <w:r>
-        <w:rPr>
-          <w:b/>
-          <w:bCs/>
-        </w:rPr>
-        <w:t>):</w:t>
+        <w:t>Low-Rank Adaptation (LoRA):</w:t>
       </w:r>
       <w:r>
         <w:t xml:space="preserve"> A PEFT technique where only a small low-rank matrix is fine-tuned, significantly reducing memory usage.</w:t>
@@ -10673,7 +10084,7 @@
     <w:p>
       <w:r>
         <w:pict w14:anchorId="2332AA24">
-          <v:rect id="_x0000_i1041" style="width:0;height:1.5pt" o:hralign="center" o:hrstd="t" o:hr="t" fillcolor="#a0a0a0" stroked="f"/>
+          <v:rect id="_x0000_i1043" style="width:0;height:1.5pt" o:hralign="center" o:hrstd="t" o:hr="t" fillcolor="#a0a0a0" stroked="f"/>
         </w:pict>
       </w:r>
     </w:p>
@@ -24962,6 +24373,7 @@
   <w:style w:type="character" w:default="1" w:styleId="DefaultParagraphFont">
     <w:name w:val="Default Paragraph Font"/>
     <w:uiPriority w:val="1"/>
+    <w:semiHidden/>
     <w:unhideWhenUsed/>
   </w:style>
   <w:style w:type="table" w:default="1" w:styleId="TableNormal">

</xml_diff>